<commit_message>
class diagram and fixes
</commit_message>
<xml_diff>
--- a/Requirement analysis and specification document lobia.docx
+++ b/Requirement analysis and specification document lobia.docx
@@ -25,108 +25,36 @@
           <w:rFonts w:cstheme="minorHAnsi"/>
         </w:rPr>
       </w:pPr>
-      <w:proofErr w:type="spellStart"/>
-      <w:r>
-        <w:rPr>
-          <w:rFonts w:cstheme="minorHAnsi"/>
-        </w:rPr>
-        <w:t>PowerEnjoy</w:t>
-      </w:r>
-      <w:proofErr w:type="spellEnd"/>
-      <w:r>
-        <w:rPr>
-          <w:rFonts w:cstheme="minorHAnsi"/>
-        </w:rPr>
-        <w:t xml:space="preserve"> is a car sharing service that exclusively employs electric cars. The company </w:t>
-      </w:r>
-      <w:proofErr w:type="gramStart"/>
-      <w:r>
-        <w:rPr>
-          <w:rFonts w:cstheme="minorHAnsi"/>
-        </w:rPr>
-        <w:t>is in need of</w:t>
-      </w:r>
-      <w:proofErr w:type="gramEnd"/>
-      <w:r>
-        <w:rPr>
-          <w:rFonts w:cstheme="minorHAnsi"/>
-        </w:rPr>
-        <w:t xml:space="preserve"> a system that allows users to find the locations of available cars located in the geographical areas they choose to explore. Then, they may complete the reservation of a car among those found with the research tool. After that, if the user who made the reservation launches the car doors unlock command and </w:t>
-      </w:r>
-      <w:proofErr w:type="spellStart"/>
-      <w:r>
-        <w:rPr>
-          <w:rFonts w:cstheme="minorHAnsi"/>
-        </w:rPr>
-        <w:t>PowerEnjoy</w:t>
-      </w:r>
-      <w:proofErr w:type="spellEnd"/>
-      <w:r>
-        <w:rPr>
-          <w:rFonts w:cstheme="minorHAnsi"/>
-        </w:rPr>
-        <w:t xml:space="preserve"> </w:t>
-      </w:r>
-      <w:r>
-        <w:rPr>
-          <w:rFonts w:cstheme="minorHAnsi"/>
-        </w:rPr>
-        <w:t xml:space="preserve">detects he is nearby, then the car doors are </w:t>
-      </w:r>
-      <w:proofErr w:type="gramStart"/>
-      <w:r>
-        <w:rPr>
-          <w:rFonts w:cstheme="minorHAnsi"/>
-        </w:rPr>
-        <w:t>actually unlocked</w:t>
-      </w:r>
-      <w:proofErr w:type="gramEnd"/>
-      <w:r>
-        <w:rPr>
-          <w:rFonts w:cstheme="minorHAnsi"/>
-        </w:rPr>
-        <w:t xml:space="preserve">. </w:t>
-      </w:r>
-    </w:p>
-    <w:p>
-      <w:pPr>
-        <w:rPr>
-          <w:rFonts w:cstheme="minorHAnsi"/>
-        </w:rPr>
-      </w:pPr>
-      <w:r>
-        <w:rPr>
-          <w:rFonts w:cstheme="minorHAnsi"/>
-        </w:rPr>
-        <w:t xml:space="preserve">During the ride, the driver is notified of the current bill in real-time through the screen. At the of the ride expenses are automatically charged on the driver’s count. Since all the vehicles are electric, it is fundamental to keep them properly charged, so the users will be incentivized in being virtuous through discounts and penalty fees. A saving option will be provided in order to help users make the right choices both to save money and to help the </w:t>
-      </w:r>
-      <w:proofErr w:type="spellStart"/>
-      <w:r>
-        <w:rPr>
-          <w:rFonts w:cstheme="minorHAnsi"/>
-        </w:rPr>
-        <w:t>PowerEnjoy</w:t>
-      </w:r>
-      <w:proofErr w:type="spellEnd"/>
-      <w:r>
-        <w:rPr>
-          <w:rFonts w:cstheme="minorHAnsi"/>
-        </w:rPr>
-        <w:t xml:space="preserve"> maintain its </w:t>
-      </w:r>
-      <w:proofErr w:type="gramStart"/>
-      <w:r>
-        <w:rPr>
-          <w:rFonts w:cstheme="minorHAnsi"/>
-        </w:rPr>
-        <w:t>high quality</w:t>
-      </w:r>
-      <w:proofErr w:type="gramEnd"/>
-      <w:r>
-        <w:rPr>
-          <w:rFonts w:cstheme="minorHAnsi"/>
-        </w:rPr>
-        <w:t xml:space="preserve"> service.</w:t>
+      <w:r>
+        <w:rPr>
+          <w:rFonts w:cstheme="minorHAnsi"/>
+        </w:rPr>
+        <w:t xml:space="preserve">PowerEnjoy is a car sharing service that exclusively employs electric cars. The company is in need of a system that allows users to find the locations of available cars located in the geographical areas they choose to explore. Then, they may complete the reservation of a car among those found with the research tool. After that, if the user who made the reservation launches the car doors unlock command and </w:t>
+      </w:r>
+      <w:r>
+        <w:rPr>
+          <w:rFonts w:cstheme="minorHAnsi"/>
+        </w:rPr>
+        <w:t xml:space="preserve">PowerEnjoy </w:t>
+      </w:r>
+      <w:r>
+        <w:rPr>
+          <w:rFonts w:cstheme="minorHAnsi"/>
+        </w:rPr>
+        <w:t xml:space="preserve">detects he is nearby, then the car doors are actually unlocked. </w:t>
+      </w:r>
+    </w:p>
+    <w:p>
+      <w:pPr>
+        <w:rPr>
+          <w:rFonts w:cstheme="minorHAnsi"/>
+        </w:rPr>
+      </w:pPr>
+      <w:r>
+        <w:rPr>
+          <w:rFonts w:cstheme="minorHAnsi"/>
+        </w:rPr>
+        <w:t>During the ride, the driver is notified of the current bill in real-time through the screen. At the of the ride expenses are automatically charged on the driver’s count. Since all the vehicles are electric, it is fundamental to keep them properly charged, so the users will be incentivized in being virtuous through discounts and penalty fees. A saving option will be provided in order to help users make the right choices both to save money and to help the PowerEnjoy maintain its high quality service.</w:t>
       </w:r>
     </w:p>
     <w:p>
@@ -166,37 +94,12 @@
           <w:szCs w:val="28"/>
         </w:rPr>
       </w:pPr>
-      <w:proofErr w:type="spellStart"/>
-      <w:r>
-        <w:rPr>
-          <w:rFonts w:cstheme="minorHAnsi"/>
-          <w:szCs w:val="28"/>
-        </w:rPr>
-        <w:t>PowerEnjoy</w:t>
-      </w:r>
-      <w:proofErr w:type="spellEnd"/>
-      <w:r>
-        <w:rPr>
-          <w:rFonts w:cstheme="minorHAnsi"/>
-          <w:szCs w:val="28"/>
-        </w:rPr>
-        <w:t xml:space="preserve"> </w:t>
-      </w:r>
-      <w:proofErr w:type="gramStart"/>
-      <w:r>
-        <w:rPr>
-          <w:rFonts w:cstheme="minorHAnsi"/>
-          <w:szCs w:val="28"/>
-        </w:rPr>
-        <w:t>has to</w:t>
-      </w:r>
-      <w:proofErr w:type="gramEnd"/>
-      <w:r>
-        <w:rPr>
-          <w:rFonts w:cstheme="minorHAnsi"/>
-          <w:szCs w:val="28"/>
-        </w:rPr>
-        <w:t xml:space="preserve"> provide these main features:</w:t>
+      <w:r>
+        <w:rPr>
+          <w:rFonts w:cstheme="minorHAnsi"/>
+          <w:szCs w:val="28"/>
+        </w:rPr>
+        <w:t>PowerEnjoy has to provide these main features:</w:t>
       </w:r>
     </w:p>
     <w:p>
@@ -443,23 +346,7 @@
           <w:rFonts w:cstheme="minorHAnsi"/>
           <w:szCs w:val="28"/>
         </w:rPr>
-        <w:t xml:space="preserve">[D2] Cars are always connected to </w:t>
-      </w:r>
-      <w:proofErr w:type="spellStart"/>
-      <w:r>
-        <w:rPr>
-          <w:rFonts w:cstheme="minorHAnsi"/>
-          <w:szCs w:val="28"/>
-        </w:rPr>
-        <w:t>PowerEnjoy</w:t>
-      </w:r>
-      <w:proofErr w:type="spellEnd"/>
-      <w:r>
-        <w:rPr>
-          <w:rFonts w:cstheme="minorHAnsi"/>
-          <w:szCs w:val="28"/>
-        </w:rPr>
-        <w:t xml:space="preserve"> VPN (Virtual Private Network).</w:t>
+        <w:t>[D2] Cars are always connected to PowerEnjoy VPN (Virtual Private Network).</w:t>
       </w:r>
     </w:p>
     <w:p>
@@ -559,23 +446,7 @@
           <w:rFonts w:cstheme="minorHAnsi"/>
           <w:szCs w:val="28"/>
         </w:rPr>
-        <w:t xml:space="preserve">[D7] Payment issues are delegated to a </w:t>
-      </w:r>
-      <w:proofErr w:type="gramStart"/>
-      <w:r>
-        <w:rPr>
-          <w:rFonts w:cstheme="minorHAnsi"/>
-          <w:szCs w:val="28"/>
-        </w:rPr>
-        <w:t>third party</w:t>
-      </w:r>
-      <w:proofErr w:type="gramEnd"/>
-      <w:r>
-        <w:rPr>
-          <w:rFonts w:cstheme="minorHAnsi"/>
-          <w:szCs w:val="28"/>
-        </w:rPr>
-        <w:t xml:space="preserve"> company.</w:t>
+        <w:t>[D7] Payment issues are delegated to a third party company.</w:t>
       </w:r>
     </w:p>
     <w:p>
@@ -785,17 +656,8 @@
           <w:rFonts w:cstheme="minorHAnsi"/>
           <w:szCs w:val="28"/>
         </w:rPr>
-        <w:t xml:space="preserve"> in a special parking area is always known by </w:t>
-      </w:r>
-      <w:proofErr w:type="spellStart"/>
-      <w:r>
-        <w:rPr>
-          <w:rFonts w:cstheme="minorHAnsi"/>
-          <w:szCs w:val="28"/>
-        </w:rPr>
-        <w:t>PowerEnJoy</w:t>
-      </w:r>
-      <w:proofErr w:type="spellEnd"/>
+        <w:t xml:space="preserve"> in a special parking area is always known by PowerEnJoy</w:t>
+      </w:r>
       <w:r>
         <w:rPr>
           <w:rFonts w:cstheme="minorHAnsi"/>
@@ -835,23 +697,7 @@
           <w:rFonts w:cstheme="minorHAnsi"/>
           <w:szCs w:val="28"/>
         </w:rPr>
-        <w:t xml:space="preserve">] The user who made the reservation is the same person who </w:t>
-      </w:r>
-      <w:proofErr w:type="gramStart"/>
-      <w:r>
-        <w:rPr>
-          <w:rFonts w:cstheme="minorHAnsi"/>
-          <w:szCs w:val="28"/>
-        </w:rPr>
-        <w:t>actually drive</w:t>
-      </w:r>
-      <w:proofErr w:type="gramEnd"/>
-      <w:r>
-        <w:rPr>
-          <w:rFonts w:cstheme="minorHAnsi"/>
-          <w:szCs w:val="28"/>
-        </w:rPr>
-        <w:t xml:space="preserve"> the car.</w:t>
+        <w:t>] The user who made the reservation is the same person who actually drive the car.</w:t>
       </w:r>
     </w:p>
     <w:p>
@@ -1047,21 +893,12 @@
         </w:rPr>
         <w:t xml:space="preserve">: </w:t>
       </w:r>
-      <w:proofErr w:type="spellStart"/>
-      <w:r>
-        <w:rPr>
-          <w:rFonts w:cstheme="minorHAnsi"/>
-          <w:szCs w:val="28"/>
-        </w:rPr>
-        <w:t>PowerEnJoy</w:t>
-      </w:r>
-      <w:proofErr w:type="spellEnd"/>
-      <w:r>
-        <w:rPr>
-          <w:rFonts w:cstheme="minorHAnsi"/>
-          <w:szCs w:val="28"/>
-        </w:rPr>
-        <w:t xml:space="preserve"> detects the user took at least tw</w:t>
+      <w:r>
+        <w:rPr>
+          <w:rFonts w:cstheme="minorHAnsi"/>
+          <w:szCs w:val="28"/>
+        </w:rPr>
+        <w:t>PowerEnJoy detects the user took at least tw</w:t>
       </w:r>
       <w:r>
         <w:rPr>
@@ -1391,23 +1228,7 @@
           <w:rFonts w:cstheme="minorHAnsi"/>
           <w:szCs w:val="28"/>
         </w:rPr>
-        <w:t xml:space="preserve">: person who works for the company </w:t>
-      </w:r>
-      <w:proofErr w:type="gramStart"/>
-      <w:r>
-        <w:rPr>
-          <w:rFonts w:cstheme="minorHAnsi"/>
-          <w:szCs w:val="28"/>
-        </w:rPr>
-        <w:t>in order to</w:t>
-      </w:r>
-      <w:proofErr w:type="gramEnd"/>
-      <w:r>
-        <w:rPr>
-          <w:rFonts w:cstheme="minorHAnsi"/>
-          <w:szCs w:val="28"/>
-        </w:rPr>
-        <w:t xml:space="preserve"> give support to the drivers*.</w:t>
+        <w:t>: person who works for the company in order to give support to the drivers*.</w:t>
       </w:r>
     </w:p>
     <w:p>
@@ -1858,30 +1679,14 @@
           <w:rFonts w:cstheme="minorHAnsi"/>
           <w:szCs w:val="28"/>
         </w:rPr>
-        <w:t xml:space="preserve">: a car which has at least 10% of the battery charged and there is not any technical </w:t>
-      </w:r>
-      <w:proofErr w:type="gramStart"/>
-      <w:r>
-        <w:rPr>
-          <w:rFonts w:cstheme="minorHAnsi"/>
-          <w:szCs w:val="28"/>
-        </w:rPr>
-        <w:t>issue.</w:t>
-      </w:r>
-      <w:r>
-        <w:rPr>
-          <w:rFonts w:cstheme="minorHAnsi"/>
-          <w:szCs w:val="28"/>
-        </w:rPr>
-        <w:t>*</w:t>
-      </w:r>
-      <w:proofErr w:type="gramEnd"/>
-      <w:r>
-        <w:rPr>
-          <w:rFonts w:cstheme="minorHAnsi"/>
-          <w:szCs w:val="28"/>
-        </w:rPr>
-        <w:t>**</w:t>
+        <w:t>: a car which has at least 10% of the battery charged and there is not any technical issue.</w:t>
+      </w:r>
+      <w:r>
+        <w:rPr>
+          <w:rFonts w:cstheme="minorHAnsi"/>
+          <w:szCs w:val="28"/>
+        </w:rPr>
+        <w:t>***</w:t>
       </w:r>
     </w:p>
     <w:p>
@@ -1937,23 +1742,7 @@
           <w:rFonts w:cstheme="minorHAnsi"/>
           <w:szCs w:val="28"/>
         </w:rPr>
-        <w:t xml:space="preserve">: time between the car </w:t>
-      </w:r>
-      <w:proofErr w:type="gramStart"/>
-      <w:r>
-        <w:rPr>
-          <w:rFonts w:cstheme="minorHAnsi"/>
-          <w:szCs w:val="28"/>
-        </w:rPr>
-        <w:t>doors’</w:t>
-      </w:r>
-      <w:proofErr w:type="gramEnd"/>
-      <w:r>
-        <w:rPr>
-          <w:rFonts w:cstheme="minorHAnsi"/>
-          <w:szCs w:val="28"/>
-        </w:rPr>
-        <w:t xml:space="preserve"> unlock due to the fact that the user is close to the car and the car doors’ lock due to the fact </w:t>
+        <w:t xml:space="preserve">: time between the car doors’ unlock due to the fact that the user is close to the car and the car doors’ lock due to the fact </w:t>
       </w:r>
       <w:r>
         <w:rPr>
@@ -2025,7 +1814,6 @@
         </w:rPr>
         <w:t xml:space="preserve">: a parking area included by </w:t>
       </w:r>
-      <w:proofErr w:type="spellStart"/>
       <w:r>
         <w:rPr>
           <w:rFonts w:cstheme="minorHAnsi"/>
@@ -2036,14 +1824,7 @@
         <w:rPr>
           <w:rFonts w:cstheme="minorHAnsi"/>
         </w:rPr>
-        <w:t>oy</w:t>
-      </w:r>
-      <w:proofErr w:type="spellEnd"/>
-      <w:r>
-        <w:rPr>
-          <w:rFonts w:cstheme="minorHAnsi"/>
-        </w:rPr>
-        <w:t xml:space="preserve"> </w:t>
+        <w:t xml:space="preserve">oy </w:t>
       </w:r>
       <w:r>
         <w:rPr>
@@ -2085,23 +1866,7 @@
           <w:rFonts w:cstheme="minorHAnsi"/>
           <w:szCs w:val="28"/>
         </w:rPr>
-        <w:t xml:space="preserve"> </w:t>
-      </w:r>
-      <w:proofErr w:type="gramStart"/>
-      <w:r>
-        <w:rPr>
-          <w:rFonts w:cstheme="minorHAnsi"/>
-          <w:szCs w:val="28"/>
-        </w:rPr>
-        <w:t>in order to</w:t>
-      </w:r>
-      <w:proofErr w:type="gramEnd"/>
-      <w:r>
-        <w:rPr>
-          <w:rFonts w:cstheme="minorHAnsi"/>
-          <w:szCs w:val="28"/>
-        </w:rPr>
-        <w:t xml:space="preserve"> </w:t>
+        <w:t xml:space="preserve"> in order to </w:t>
       </w:r>
       <w:r>
         <w:rPr>
@@ -2136,23 +1901,7 @@
           <w:rFonts w:cstheme="minorHAnsi"/>
           <w:szCs w:val="28"/>
         </w:rPr>
-        <w:t xml:space="preserve">: system terminal connected to the central one used </w:t>
-      </w:r>
-      <w:proofErr w:type="gramStart"/>
-      <w:r>
-        <w:rPr>
-          <w:rFonts w:cstheme="minorHAnsi"/>
-          <w:szCs w:val="28"/>
-        </w:rPr>
-        <w:t>in order to</w:t>
-      </w:r>
-      <w:proofErr w:type="gramEnd"/>
-      <w:r>
-        <w:rPr>
-          <w:rFonts w:cstheme="minorHAnsi"/>
-          <w:szCs w:val="28"/>
-        </w:rPr>
-        <w:t xml:space="preserve"> communicate to the driver.</w:t>
+        <w:t>: system terminal connected to the central one used in order to communicate to the driver.</w:t>
       </w:r>
     </w:p>
     <w:p>
@@ -2245,14 +1994,12 @@
         </w:rPr>
         <w:t xml:space="preserve"> the full set of </w:t>
       </w:r>
-      <w:proofErr w:type="spellStart"/>
       <w:r>
         <w:rPr>
           <w:rFonts w:cstheme="minorHAnsi"/>
         </w:rPr>
         <w:t>PowerEnJoy’s</w:t>
       </w:r>
-      <w:proofErr w:type="spellEnd"/>
       <w:r>
         <w:rPr>
           <w:rFonts w:cstheme="minorHAnsi"/>
@@ -2321,23 +2068,7 @@
           <w:rFonts w:cstheme="minorHAnsi"/>
           <w:szCs w:val="28"/>
         </w:rPr>
-        <w:t xml:space="preserve">There are few points that are not very clear in the specification document, so we </w:t>
-      </w:r>
-      <w:proofErr w:type="gramStart"/>
-      <w:r>
-        <w:rPr>
-          <w:rFonts w:cstheme="minorHAnsi"/>
-          <w:szCs w:val="28"/>
-        </w:rPr>
-        <w:t>will have to</w:t>
-      </w:r>
-      <w:proofErr w:type="gramEnd"/>
-      <w:r>
-        <w:rPr>
-          <w:rFonts w:cstheme="minorHAnsi"/>
-          <w:szCs w:val="28"/>
-        </w:rPr>
-        <w:t xml:space="preserve"> assume some facts. We assume that:</w:t>
+        <w:t>There are few points that are not very clear in the specification document, so we will have to assume some facts. We assume that:</w:t>
       </w:r>
     </w:p>
     <w:p>
@@ -2457,23 +2188,7 @@
           <w:rFonts w:cstheme="minorHAnsi"/>
           <w:szCs w:val="28"/>
         </w:rPr>
-        <w:t xml:space="preserve">The validity of the driving license number associated with the user’s profile </w:t>
-      </w:r>
-      <w:proofErr w:type="gramStart"/>
-      <w:r>
-        <w:rPr>
-          <w:rFonts w:cstheme="minorHAnsi"/>
-          <w:szCs w:val="28"/>
-        </w:rPr>
-        <w:t>will have to</w:t>
-      </w:r>
-      <w:proofErr w:type="gramEnd"/>
-      <w:r>
-        <w:rPr>
-          <w:rFonts w:cstheme="minorHAnsi"/>
-          <w:szCs w:val="28"/>
-        </w:rPr>
-        <w:t xml:space="preserve"> be verified by the driver licensing authority.</w:t>
+        <w:t>The validity of the driving license number associated with the user’s profile will have to be verified by the driver licensing authority.</w:t>
       </w:r>
     </w:p>
     <w:p>
@@ -2493,23 +2208,7 @@
           <w:rFonts w:cstheme="minorHAnsi"/>
           <w:szCs w:val="28"/>
         </w:rPr>
-        <w:t xml:space="preserve">The validity of the payment information associated with the user’s profile </w:t>
-      </w:r>
-      <w:proofErr w:type="gramStart"/>
-      <w:r>
-        <w:rPr>
-          <w:rFonts w:cstheme="minorHAnsi"/>
-          <w:szCs w:val="28"/>
-        </w:rPr>
-        <w:t>will have to</w:t>
-      </w:r>
-      <w:proofErr w:type="gramEnd"/>
-      <w:r>
-        <w:rPr>
-          <w:rFonts w:cstheme="minorHAnsi"/>
-          <w:szCs w:val="28"/>
-        </w:rPr>
-        <w:t xml:space="preserve"> be verified by the payment company.</w:t>
+        <w:t>The validity of the payment information associated with the user’s profile will have to be verified by the payment company.</w:t>
       </w:r>
     </w:p>
     <w:p>
@@ -2624,23 +2323,7 @@
           <w:rFonts w:cstheme="minorHAnsi"/>
           <w:szCs w:val="28"/>
         </w:rPr>
-        <w:t xml:space="preserve">A discount regarding power grid stations is applied if and only if the car is in a special parking area and the car is </w:t>
-      </w:r>
-      <w:proofErr w:type="gramStart"/>
-      <w:r>
-        <w:rPr>
-          <w:rFonts w:cstheme="minorHAnsi"/>
-          <w:szCs w:val="28"/>
-        </w:rPr>
-        <w:t>actually charging</w:t>
-      </w:r>
-      <w:proofErr w:type="gramEnd"/>
-      <w:r>
-        <w:rPr>
-          <w:rFonts w:cstheme="minorHAnsi"/>
-          <w:szCs w:val="28"/>
-        </w:rPr>
-        <w:t>.</w:t>
+        <w:t>A discount regarding power grid stations is applied if and only if the car is in a special parking area and the car is actually charging.</w:t>
       </w:r>
     </w:p>
     <w:p>
@@ -2674,23 +2357,7 @@
           <w:rFonts w:cstheme="minorHAnsi"/>
           <w:szCs w:val="28"/>
         </w:rPr>
-        <w:t xml:space="preserve"> pre-defined in </w:t>
-      </w:r>
-      <w:proofErr w:type="spellStart"/>
-      <w:r>
-        <w:rPr>
-          <w:rFonts w:cstheme="minorHAnsi"/>
-          <w:szCs w:val="28"/>
-        </w:rPr>
-        <w:t>PowerEnJoy</w:t>
-      </w:r>
-      <w:proofErr w:type="spellEnd"/>
-      <w:r>
-        <w:rPr>
-          <w:rFonts w:cstheme="minorHAnsi"/>
-          <w:szCs w:val="28"/>
-        </w:rPr>
-        <w:t>.</w:t>
+        <w:t xml:space="preserve"> pre-defined in PowerEnJoy.</w:t>
       </w:r>
     </w:p>
     <w:p>
@@ -2741,33 +2408,8 @@
           <w:rFonts w:cstheme="minorHAnsi"/>
           <w:szCs w:val="28"/>
         </w:rPr>
-        <w:t xml:space="preserve"> It is important to remark that a possible improvement to </w:t>
-      </w:r>
-      <w:proofErr w:type="spellStart"/>
-      <w:r>
-        <w:rPr>
-          <w:rFonts w:cstheme="minorHAnsi"/>
-          <w:szCs w:val="28"/>
-        </w:rPr>
-        <w:t>PowerEnjoy</w:t>
-      </w:r>
-      <w:proofErr w:type="spellEnd"/>
-      <w:r>
-        <w:rPr>
-          <w:rFonts w:cstheme="minorHAnsi"/>
-          <w:szCs w:val="28"/>
-        </w:rPr>
-        <w:t xml:space="preserve"> would provide this functionality. However it may be though as a future extension to the one with all the necessary </w:t>
-      </w:r>
-      <w:proofErr w:type="gramStart"/>
-      <w:r>
-        <w:rPr>
-          <w:rFonts w:cstheme="minorHAnsi"/>
-          <w:szCs w:val="28"/>
-        </w:rPr>
-        <w:t>functionalities.*</w:t>
-      </w:r>
-      <w:proofErr w:type="gramEnd"/>
+        <w:t xml:space="preserve"> It is important to remark that a possible improvement to PowerEnjoy would provide this functionality. However it may be though as a future extension to the one with all the necessary functionalities.*</w:t>
+      </w:r>
     </w:p>
     <w:p>
       <w:pPr>
@@ -2901,19 +2543,11 @@
         </w:rPr>
         <w:t xml:space="preserve">s a stable user: the aim of </w:t>
       </w:r>
-      <w:proofErr w:type="spellStart"/>
-      <w:r>
-        <w:rPr>
-          <w:rFonts w:cstheme="minorHAnsi"/>
-        </w:rPr>
-        <w:t>PowerEnJoy</w:t>
-      </w:r>
-      <w:proofErr w:type="spellEnd"/>
-      <w:r>
-        <w:rPr>
-          <w:rFonts w:cstheme="minorHAnsi"/>
-        </w:rPr>
-        <w:t xml:space="preserve"> </w:t>
+      <w:r>
+        <w:rPr>
+          <w:rFonts w:cstheme="minorHAnsi"/>
+        </w:rPr>
+        <w:t xml:space="preserve">PowerEnJoy </w:t>
       </w:r>
       <w:r>
         <w:rPr>
@@ -2977,42 +2611,18 @@
         </w:rPr>
         <w:t xml:space="preserve"> can be made. If the aim of </w:t>
       </w:r>
-      <w:proofErr w:type="spellStart"/>
-      <w:r>
-        <w:rPr>
-          <w:rFonts w:cstheme="minorHAnsi"/>
-        </w:rPr>
-        <w:t>PowerEnJoy</w:t>
-      </w:r>
-      <w:proofErr w:type="spellEnd"/>
-      <w:r>
-        <w:rPr>
-          <w:rFonts w:cstheme="minorHAnsi"/>
-        </w:rPr>
-        <w:t xml:space="preserve"> </w:t>
-      </w:r>
-      <w:r>
-        <w:rPr>
-          <w:rFonts w:cstheme="minorHAnsi"/>
-          <w:szCs w:val="28"/>
-        </w:rPr>
-        <w:t xml:space="preserve">is to be used daily, a great effort must be spent on the user experience, </w:t>
-      </w:r>
-      <w:proofErr w:type="gramStart"/>
-      <w:r>
-        <w:rPr>
-          <w:rFonts w:cstheme="minorHAnsi"/>
-          <w:szCs w:val="28"/>
-        </w:rPr>
-        <w:t>in particular we</w:t>
-      </w:r>
-      <w:proofErr w:type="gramEnd"/>
-      <w:r>
-        <w:rPr>
-          <w:rFonts w:cstheme="minorHAnsi"/>
-          <w:szCs w:val="28"/>
-        </w:rPr>
-        <w:t xml:space="preserve"> require the following characteristics: </w:t>
+      <w:r>
+        <w:rPr>
+          <w:rFonts w:cstheme="minorHAnsi"/>
+        </w:rPr>
+        <w:t xml:space="preserve">PowerEnJoy </w:t>
+      </w:r>
+      <w:r>
+        <w:rPr>
+          <w:rFonts w:cstheme="minorHAnsi"/>
+          <w:szCs w:val="28"/>
+        </w:rPr>
+        <w:t xml:space="preserve">is to be used daily, a great effort must be spent on the user experience, in particular we require the following characteristics: </w:t>
       </w:r>
     </w:p>
     <w:p>
@@ -3158,19 +2768,11 @@
         </w:rPr>
         <w:t xml:space="preserve">The actors involved in </w:t>
       </w:r>
-      <w:proofErr w:type="spellStart"/>
-      <w:r>
-        <w:rPr>
-          <w:rFonts w:cstheme="minorHAnsi"/>
-        </w:rPr>
-        <w:t>PowerEnJoy</w:t>
-      </w:r>
-      <w:proofErr w:type="spellEnd"/>
-      <w:r>
-        <w:rPr>
-          <w:rFonts w:cstheme="minorHAnsi"/>
-        </w:rPr>
-        <w:t xml:space="preserve"> </w:t>
+      <w:r>
+        <w:rPr>
+          <w:rFonts w:cstheme="minorHAnsi"/>
+        </w:rPr>
+        <w:t xml:space="preserve">PowerEnJoy </w:t>
       </w:r>
       <w:r>
         <w:rPr>
@@ -3203,19 +2805,11 @@
         <w:tab/>
         <w:t xml:space="preserve">Guest: a person who can access a limited number of the </w:t>
       </w:r>
-      <w:proofErr w:type="spellStart"/>
-      <w:r>
-        <w:rPr>
-          <w:rFonts w:cstheme="minorHAnsi"/>
-        </w:rPr>
-        <w:t>PowerEnJoy’s</w:t>
-      </w:r>
-      <w:proofErr w:type="spellEnd"/>
-      <w:r>
-        <w:rPr>
-          <w:rFonts w:cstheme="minorHAnsi"/>
-        </w:rPr>
-        <w:t xml:space="preserve"> </w:t>
+      <w:r>
+        <w:rPr>
+          <w:rFonts w:cstheme="minorHAnsi"/>
+        </w:rPr>
+        <w:t xml:space="preserve">PowerEnJoy’s </w:t>
       </w:r>
       <w:r>
         <w:rPr>
@@ -4032,21 +3626,12 @@
         </w:rPr>
         <w:t xml:space="preserve">river to a special parking area </w:t>
       </w:r>
-      <w:proofErr w:type="gramStart"/>
-      <w:r>
-        <w:rPr>
-          <w:rFonts w:cstheme="minorHAnsi"/>
-          <w:szCs w:val="28"/>
-        </w:rPr>
-        <w:t>according to</w:t>
-      </w:r>
-      <w:proofErr w:type="gramEnd"/>
-      <w:r>
-        <w:rPr>
-          <w:rFonts w:cstheme="minorHAnsi"/>
-          <w:szCs w:val="28"/>
-        </w:rPr>
-        <w:t xml:space="preserve"> driver’s final destination.</w:t>
+      <w:r>
+        <w:rPr>
+          <w:rFonts w:cstheme="minorHAnsi"/>
+          <w:szCs w:val="28"/>
+        </w:rPr>
+        <w:t>according to driver’s final destination.</w:t>
       </w:r>
     </w:p>
     <w:p>
@@ -4681,23 +4266,7 @@
           <w:rFonts w:cstheme="minorHAnsi"/>
           <w:szCs w:val="28"/>
         </w:rPr>
-        <w:t xml:space="preserve">[R3] Periodically, an operator will take care of maintain the cars clean </w:t>
-      </w:r>
-      <w:proofErr w:type="gramStart"/>
-      <w:r>
-        <w:rPr>
-          <w:rFonts w:cstheme="minorHAnsi"/>
-          <w:szCs w:val="28"/>
-        </w:rPr>
-        <w:t>according to</w:t>
-      </w:r>
-      <w:proofErr w:type="gramEnd"/>
-      <w:r>
-        <w:rPr>
-          <w:rFonts w:cstheme="minorHAnsi"/>
-          <w:szCs w:val="28"/>
-        </w:rPr>
-        <w:t xml:space="preserve"> drivers reported issue.</w:t>
+        <w:t>[R3] Periodically, an operator will take care of maintain the cars clean according to drivers reported issue.</w:t>
       </w:r>
     </w:p>
     <w:p>
@@ -4757,13 +4326,8 @@
         <w:t xml:space="preserve">Juan has planned a day trip to a museum with three friends of him. Since the museum is in the same city as them, Juan wants to get to the museum </w:t>
       </w:r>
       <w:r>
-        <w:t xml:space="preserve">using </w:t>
-      </w:r>
-      <w:proofErr w:type="spellStart"/>
-      <w:r>
-        <w:t>PowerEnJoy</w:t>
-      </w:r>
-      <w:proofErr w:type="spellEnd"/>
+        <w:t>using PowerEnJoy</w:t>
+      </w:r>
       <w:r>
         <w:t>, so he signs up and searches for a car</w:t>
       </w:r>
@@ -4839,34 +4403,10 @@
         </w:tabs>
       </w:pPr>
       <w:r>
-        <w:t xml:space="preserve">After Christmas </w:t>
-      </w:r>
-      <w:proofErr w:type="gramStart"/>
-      <w:r>
-        <w:t>holidays</w:t>
-      </w:r>
-      <w:proofErr w:type="gramEnd"/>
-      <w:r>
-        <w:t xml:space="preserve"> there are several cars that are located in areas that are very far </w:t>
-      </w:r>
-      <w:r>
-        <w:t xml:space="preserve">from safe parking areas. A notification is sent to one of the operators of </w:t>
-      </w:r>
-      <w:proofErr w:type="spellStart"/>
-      <w:r>
-        <w:t>PowerEnJoy</w:t>
-      </w:r>
-      <w:proofErr w:type="spellEnd"/>
-      <w:r>
-        <w:t xml:space="preserve"> requesting his intervention to bring one of the vehicles back to the nearest special parking area. After the </w:t>
-      </w:r>
-      <w:proofErr w:type="gramStart"/>
-      <w:r>
-        <w:t>operator</w:t>
-      </w:r>
-      <w:proofErr w:type="gramEnd"/>
-      <w:r>
-        <w:t xml:space="preserve"> has completed the task another notification arrives claiming that a car was left</w:t>
+        <w:t xml:space="preserve">After Christmas holidays there are several cars that are located in areas that are very far </w:t>
+      </w:r>
+      <w:r>
+        <w:t>from safe parking areas. A notification is sent to one of the operators of PowerEnJoy requesting his intervention to bring one of the vehicles back to the nearest special parking area. After the operator has completed the task another notification arrives claiming that a car was left</w:t>
       </w:r>
       <w:r>
         <w:t xml:space="preserve"> unplugged with 5% battery, so he heads to the location of the vehicle and recharges it with the emergency kit he’s provided with, then he boards on the car and brings it back to nearest safe parking area and makes sure the battery is at least 10% recharged.</w:t>
@@ -4924,15 +4464,7 @@
         </w:tabs>
       </w:pPr>
       <w:r>
-        <w:t xml:space="preserve">One day a vandal breaks the glasses of a parked </w:t>
-      </w:r>
-      <w:proofErr w:type="spellStart"/>
-      <w:r>
-        <w:t>PowerEnJoy</w:t>
-      </w:r>
-      <w:proofErr w:type="spellEnd"/>
-      <w:r>
-        <w:t xml:space="preserve"> car. The system detects the issue and a notification is sent to an operator, who takes the problem in charge and immediately heads to the car’s location. After he has checked the car’s conditions he brings it to the central to repair the damage.</w:t>
+        <w:t>One day a vandal breaks the glasses of a parked PowerEnJoy car. The system detects the issue and a notification is sent to an operator, who takes the problem in charge and immediately heads to the car’s location. After he has checked the car’s conditions he brings it to the central to repair the damage.</w:t>
       </w:r>
     </w:p>
     <w:p>
@@ -5288,19 +4820,11 @@
                 <w:rFonts w:cstheme="minorHAnsi"/>
               </w:rPr>
             </w:pPr>
-            <w:proofErr w:type="spellStart"/>
-            <w:r>
-              <w:rPr>
-                <w:rFonts w:cstheme="minorHAnsi"/>
-              </w:rPr>
-              <w:t>PowerEnJoy</w:t>
-            </w:r>
-            <w:proofErr w:type="spellEnd"/>
-            <w:r>
-              <w:rPr>
-                <w:rFonts w:cstheme="minorHAnsi"/>
-              </w:rPr>
-              <w:t xml:space="preserve"> </w:t>
+            <w:r>
+              <w:rPr>
+                <w:rFonts w:cstheme="minorHAnsi"/>
+              </w:rPr>
+              <w:t xml:space="preserve">PowerEnJoy </w:t>
             </w:r>
             <w:r>
               <w:rPr>
@@ -5338,19 +4862,11 @@
                 <w:rFonts w:cstheme="minorHAnsi"/>
               </w:rPr>
             </w:pPr>
-            <w:proofErr w:type="spellStart"/>
-            <w:r>
-              <w:rPr>
-                <w:rFonts w:cstheme="minorHAnsi"/>
-              </w:rPr>
-              <w:t>PowerEnJoy</w:t>
-            </w:r>
-            <w:proofErr w:type="spellEnd"/>
-            <w:r>
-              <w:rPr>
-                <w:rFonts w:cstheme="minorHAnsi"/>
-              </w:rPr>
-              <w:t xml:space="preserve"> </w:t>
+            <w:r>
+              <w:rPr>
+                <w:rFonts w:cstheme="minorHAnsi"/>
+              </w:rPr>
+              <w:t xml:space="preserve">PowerEnJoy </w:t>
             </w:r>
             <w:r>
               <w:rPr>
@@ -5410,19 +4926,11 @@
               </w:rPr>
               <w:t xml:space="preserve">The guest receives a password to log in </w:t>
             </w:r>
-            <w:proofErr w:type="spellStart"/>
-            <w:r>
-              <w:rPr>
-                <w:rFonts w:cstheme="minorHAnsi"/>
-              </w:rPr>
-              <w:t>PowerEnJoy</w:t>
-            </w:r>
-            <w:proofErr w:type="spellEnd"/>
-            <w:r>
-              <w:rPr>
-                <w:rFonts w:cstheme="minorHAnsi"/>
-              </w:rPr>
-              <w:t xml:space="preserve"> </w:t>
+            <w:r>
+              <w:rPr>
+                <w:rFonts w:cstheme="minorHAnsi"/>
+              </w:rPr>
+              <w:t xml:space="preserve">PowerEnJoy </w:t>
             </w:r>
             <w:r>
               <w:rPr>
@@ -5456,16 +4964,8 @@
               <w:rPr>
                 <w:rFonts w:cstheme="minorHAnsi"/>
               </w:rPr>
-              <w:t xml:space="preserve">can now log in </w:t>
-            </w:r>
-            <w:proofErr w:type="spellStart"/>
-            <w:r>
-              <w:rPr>
-                <w:rFonts w:cstheme="minorHAnsi"/>
-              </w:rPr>
-              <w:t>PowerEnJoy</w:t>
-            </w:r>
-            <w:proofErr w:type="spellEnd"/>
+              <w:t>can now log in PowerEnJoy</w:t>
+            </w:r>
             <w:r>
               <w:rPr>
                 <w:rFonts w:cstheme="minorHAnsi"/>
@@ -5889,21 +5389,7 @@
               <w:rPr>
                 <w:rFonts w:cstheme="minorHAnsi"/>
               </w:rPr>
-              <w:t xml:space="preserve"> on the home page presses the “log in” button to use </w:t>
-            </w:r>
-            <w:proofErr w:type="spellStart"/>
-            <w:r>
-              <w:rPr>
-                <w:rFonts w:cstheme="minorHAnsi"/>
-              </w:rPr>
-              <w:t>PowerEnJoy’s</w:t>
-            </w:r>
-            <w:proofErr w:type="spellEnd"/>
-            <w:r>
-              <w:rPr>
-                <w:rFonts w:cstheme="minorHAnsi"/>
-              </w:rPr>
-              <w:t xml:space="preserve"> features.</w:t>
+              <w:t xml:space="preserve"> on the home page presses the “log in” button to use PowerEnJoy’s features.</w:t>
             </w:r>
           </w:p>
           <w:p>
@@ -5937,21 +5423,7 @@
               <w:rPr>
                 <w:rFonts w:cstheme="minorHAnsi"/>
               </w:rPr>
-              <w:t xml:space="preserve"> fills basic personal information and the password given by </w:t>
-            </w:r>
-            <w:proofErr w:type="spellStart"/>
-            <w:r>
-              <w:rPr>
-                <w:rFonts w:cstheme="minorHAnsi"/>
-              </w:rPr>
-              <w:t>PowerEnJoy</w:t>
-            </w:r>
-            <w:proofErr w:type="spellEnd"/>
-            <w:r>
-              <w:rPr>
-                <w:rFonts w:cstheme="minorHAnsi"/>
-              </w:rPr>
-              <w:t>.</w:t>
+              <w:t xml:space="preserve"> fills basic personal information and the password given by PowerEnJoy.</w:t>
             </w:r>
           </w:p>
         </w:tc>
@@ -6009,21 +5481,7 @@
               <w:rPr>
                 <w:rFonts w:cstheme="minorHAnsi"/>
               </w:rPr>
-              <w:t xml:space="preserve"> </w:t>
-            </w:r>
-            <w:proofErr w:type="spellStart"/>
-            <w:r>
-              <w:rPr>
-                <w:rFonts w:cstheme="minorHAnsi"/>
-              </w:rPr>
-              <w:t>PowerEnJoy</w:t>
-            </w:r>
-            <w:proofErr w:type="spellEnd"/>
-            <w:r>
-              <w:rPr>
-                <w:rFonts w:cstheme="minorHAnsi"/>
-              </w:rPr>
-              <w:t>.</w:t>
+              <w:t xml:space="preserve"> PowerEnJoy.</w:t>
             </w:r>
           </w:p>
           <w:p>
@@ -6435,19 +5893,11 @@
                 <w:rFonts w:cstheme="minorHAnsi"/>
               </w:rPr>
             </w:pPr>
-            <w:proofErr w:type="spellStart"/>
-            <w:r>
-              <w:rPr>
-                <w:rFonts w:cstheme="minorHAnsi"/>
-              </w:rPr>
-              <w:t>PowerEnJoy</w:t>
-            </w:r>
-            <w:proofErr w:type="spellEnd"/>
-            <w:r>
-              <w:rPr>
-                <w:rFonts w:cstheme="minorHAnsi"/>
-              </w:rPr>
-              <w:t xml:space="preserve"> detects </w:t>
+            <w:r>
+              <w:rPr>
+                <w:rFonts w:cstheme="minorHAnsi"/>
+              </w:rPr>
+              <w:t xml:space="preserve">PowerEnJoy detects </w:t>
             </w:r>
             <w:r>
               <w:rPr>
@@ -6523,19 +5973,11 @@
                 <w:rFonts w:cstheme="minorHAnsi"/>
               </w:rPr>
             </w:pPr>
-            <w:proofErr w:type="spellStart"/>
-            <w:r>
-              <w:rPr>
-                <w:rFonts w:cstheme="minorHAnsi"/>
-              </w:rPr>
-              <w:t>PowerEnJoy</w:t>
-            </w:r>
-            <w:proofErr w:type="spellEnd"/>
-            <w:r>
-              <w:rPr>
-                <w:rFonts w:cstheme="minorHAnsi"/>
-              </w:rPr>
-              <w:t xml:space="preserve"> unlocks car doors.</w:t>
+            <w:r>
+              <w:rPr>
+                <w:rFonts w:cstheme="minorHAnsi"/>
+              </w:rPr>
+              <w:t>PowerEnJoy unlocks car doors.</w:t>
             </w:r>
           </w:p>
           <w:p>
@@ -6996,19 +6438,11 @@
                 <w:rFonts w:cstheme="minorHAnsi"/>
               </w:rPr>
             </w:pPr>
-            <w:proofErr w:type="spellStart"/>
-            <w:r>
-              <w:rPr>
-                <w:rFonts w:cstheme="minorHAnsi"/>
-              </w:rPr>
-              <w:t>PowerEnJoy</w:t>
-            </w:r>
-            <w:proofErr w:type="spellEnd"/>
-            <w:r>
-              <w:rPr>
-                <w:rFonts w:cstheme="minorHAnsi"/>
-              </w:rPr>
-              <w:t xml:space="preserve"> charges expenses based on user’s payment information at the end of each ride.</w:t>
+            <w:r>
+              <w:rPr>
+                <w:rFonts w:cstheme="minorHAnsi"/>
+              </w:rPr>
+              <w:t>PowerEnJoy charges expenses based on user’s payment information at the end of each ride.</w:t>
             </w:r>
           </w:p>
           <w:p>
@@ -7026,19 +6460,11 @@
                 <w:rFonts w:cstheme="minorHAnsi"/>
               </w:rPr>
             </w:pPr>
-            <w:proofErr w:type="spellStart"/>
-            <w:r>
-              <w:rPr>
-                <w:rFonts w:cstheme="minorHAnsi"/>
-              </w:rPr>
-              <w:t>PowerEnJoy</w:t>
-            </w:r>
-            <w:proofErr w:type="spellEnd"/>
-            <w:r>
-              <w:rPr>
-                <w:rFonts w:cstheme="minorHAnsi"/>
-              </w:rPr>
-              <w:t xml:space="preserve"> creates an invoice </w:t>
+            <w:r>
+              <w:rPr>
+                <w:rFonts w:cstheme="minorHAnsi"/>
+              </w:rPr>
+              <w:t xml:space="preserve">PowerEnJoy creates an invoice </w:t>
             </w:r>
             <w:r>
               <w:rPr>
@@ -7775,21 +7201,7 @@
               <w:rPr>
                 <w:rFonts w:cstheme="minorHAnsi"/>
               </w:rPr>
-              <w:t xml:space="preserve">(b) The user </w:t>
-            </w:r>
-            <w:proofErr w:type="gramStart"/>
-            <w:r>
-              <w:rPr>
-                <w:rFonts w:cstheme="minorHAnsi"/>
-              </w:rPr>
-              <w:t>has to</w:t>
-            </w:r>
-            <w:proofErr w:type="gramEnd"/>
-            <w:r>
-              <w:rPr>
-                <w:rFonts w:cstheme="minorHAnsi"/>
-              </w:rPr>
-              <w:t xml:space="preserve"> pay the A </w:t>
+              <w:t xml:space="preserve">(b) The user has to pay the A </w:t>
             </w:r>
             <w:r>
               <w:rPr>
@@ -8107,19 +7519,11 @@
                 <w:rFonts w:cstheme="minorHAnsi"/>
               </w:rPr>
             </w:pPr>
-            <w:proofErr w:type="spellStart"/>
-            <w:r>
-              <w:rPr>
-                <w:rFonts w:cstheme="minorHAnsi"/>
-              </w:rPr>
-              <w:t>PowerEnJoy</w:t>
-            </w:r>
-            <w:proofErr w:type="spellEnd"/>
-            <w:r>
-              <w:rPr>
-                <w:rFonts w:cstheme="minorHAnsi"/>
-              </w:rPr>
-              <w:t xml:space="preserve"> locks car doors.</w:t>
+            <w:r>
+              <w:rPr>
+                <w:rFonts w:cstheme="minorHAnsi"/>
+              </w:rPr>
+              <w:t>PowerEnJoy locks car doors.</w:t>
             </w:r>
           </w:p>
           <w:p>
@@ -8147,19 +7551,11 @@
                 <w:rFonts w:cstheme="minorHAnsi"/>
               </w:rPr>
             </w:pPr>
-            <w:proofErr w:type="spellStart"/>
-            <w:r>
-              <w:rPr>
-                <w:rFonts w:cstheme="minorHAnsi"/>
-              </w:rPr>
-              <w:t>PowerEnJoy</w:t>
-            </w:r>
-            <w:proofErr w:type="spellEnd"/>
-            <w:r>
-              <w:rPr>
-                <w:rFonts w:cstheme="minorHAnsi"/>
-              </w:rPr>
-              <w:t xml:space="preserve"> stops charging</w:t>
+            <w:r>
+              <w:rPr>
+                <w:rFonts w:cstheme="minorHAnsi"/>
+              </w:rPr>
+              <w:t>PowerEnJoy stops charging</w:t>
             </w:r>
             <w:r>
               <w:rPr>
@@ -8177,19 +7573,11 @@
                 <w:rFonts w:cstheme="minorHAnsi"/>
               </w:rPr>
             </w:pPr>
-            <w:proofErr w:type="spellStart"/>
-            <w:r>
-              <w:rPr>
-                <w:rFonts w:cstheme="minorHAnsi"/>
-              </w:rPr>
-              <w:t>PowerEnJoy</w:t>
-            </w:r>
-            <w:proofErr w:type="spellEnd"/>
-            <w:r>
-              <w:rPr>
-                <w:rFonts w:cstheme="minorHAnsi"/>
-              </w:rPr>
-              <w:t xml:space="preserve"> generates the invoice</w:t>
+            <w:r>
+              <w:rPr>
+                <w:rFonts w:cstheme="minorHAnsi"/>
+              </w:rPr>
+              <w:t>PowerEnJoy generates the invoice</w:t>
             </w:r>
             <w:r>
               <w:rPr>
@@ -8699,19 +8087,11 @@
               </w:rPr>
               <w:t xml:space="preserve">search filter in order </w:t>
             </w:r>
-            <w:proofErr w:type="gramStart"/>
-            <w:r>
-              <w:rPr>
-                <w:rFonts w:cstheme="minorHAnsi"/>
-              </w:rPr>
-              <w:t>according to</w:t>
-            </w:r>
-            <w:proofErr w:type="gramEnd"/>
-            <w:r>
-              <w:rPr>
-                <w:rFonts w:cstheme="minorHAnsi"/>
-              </w:rPr>
-              <w:t xml:space="preserve"> places of interest, address or actual position.</w:t>
+            <w:r>
+              <w:rPr>
+                <w:rFonts w:cstheme="minorHAnsi"/>
+              </w:rPr>
+              <w:t>according to places of interest, address or actual position.</w:t>
             </w:r>
           </w:p>
           <w:p>
@@ -8775,19 +8155,11 @@
                 <w:rFonts w:cstheme="minorHAnsi"/>
               </w:rPr>
             </w:pPr>
-            <w:proofErr w:type="spellStart"/>
-            <w:r>
-              <w:rPr>
-                <w:rFonts w:cstheme="minorHAnsi"/>
-              </w:rPr>
-              <w:t>PowerEnJoy</w:t>
-            </w:r>
-            <w:proofErr w:type="spellEnd"/>
-            <w:r>
-              <w:rPr>
-                <w:rFonts w:cstheme="minorHAnsi"/>
-              </w:rPr>
-              <w:t xml:space="preserve"> finds out all the cars which match the search filter.</w:t>
+            <w:r>
+              <w:rPr>
+                <w:rFonts w:cstheme="minorHAnsi"/>
+              </w:rPr>
+              <w:t>PowerEnJoy finds out all the cars which match the search filter.</w:t>
             </w:r>
           </w:p>
           <w:p>
@@ -9154,21 +8526,7 @@
               <w:rPr>
                 <w:rFonts w:cstheme="minorHAnsi"/>
               </w:rPr>
-              <w:t xml:space="preserve">The user selects a path </w:t>
-            </w:r>
-            <w:proofErr w:type="gramStart"/>
-            <w:r>
-              <w:rPr>
-                <w:rFonts w:cstheme="minorHAnsi"/>
-              </w:rPr>
-              <w:t>according to</w:t>
-            </w:r>
-            <w:proofErr w:type="gramEnd"/>
-            <w:r>
-              <w:rPr>
-                <w:rFonts w:cstheme="minorHAnsi"/>
-              </w:rPr>
-              <w:t xml:space="preserve"> his necessity.</w:t>
+              <w:t>The user selects a path according to his necessity.</w:t>
             </w:r>
           </w:p>
         </w:tc>
@@ -9210,33 +8568,11 @@
                 <w:rFonts w:cstheme="minorHAnsi"/>
               </w:rPr>
             </w:pPr>
-            <w:proofErr w:type="spellStart"/>
-            <w:r>
-              <w:rPr>
-                <w:rFonts w:cstheme="minorHAnsi"/>
-              </w:rPr>
-              <w:t>PowerEnJoy</w:t>
-            </w:r>
-            <w:proofErr w:type="spellEnd"/>
-            <w:r>
-              <w:rPr>
-                <w:rFonts w:cstheme="minorHAnsi"/>
-              </w:rPr>
-              <w:t xml:space="preserve"> provides navigation tips to the user </w:t>
-            </w:r>
-            <w:proofErr w:type="gramStart"/>
-            <w:r>
-              <w:rPr>
-                <w:rFonts w:cstheme="minorHAnsi"/>
-              </w:rPr>
-              <w:t>in order to</w:t>
-            </w:r>
-            <w:proofErr w:type="gramEnd"/>
-            <w:r>
-              <w:rPr>
-                <w:rFonts w:cstheme="minorHAnsi"/>
-              </w:rPr>
-              <w:t xml:space="preserve"> reach the reserved car.</w:t>
+            <w:r>
+              <w:rPr>
+                <w:rFonts w:cstheme="minorHAnsi"/>
+              </w:rPr>
+              <w:t>PowerEnJoy provides navigation tips to the user in order to reach the reserved car.</w:t>
             </w:r>
           </w:p>
         </w:tc>
@@ -9578,19 +8914,11 @@
               </w:rPr>
               <w:t xml:space="preserve">” button </w:t>
             </w:r>
-            <w:proofErr w:type="gramStart"/>
-            <w:r>
-              <w:rPr>
-                <w:rFonts w:cstheme="minorHAnsi"/>
-              </w:rPr>
-              <w:t>in order to</w:t>
-            </w:r>
-            <w:proofErr w:type="gramEnd"/>
-            <w:r>
-              <w:rPr>
-                <w:rFonts w:cstheme="minorHAnsi"/>
-              </w:rPr>
-              <w:t xml:space="preserve"> navigate to </w:t>
+            <w:r>
+              <w:rPr>
+                <w:rFonts w:cstheme="minorHAnsi"/>
+              </w:rPr>
+              <w:t xml:space="preserve">in order to navigate to </w:t>
             </w:r>
             <w:r>
               <w:rPr>
@@ -9630,21 +8958,7 @@
               <w:rPr>
                 <w:rFonts w:cstheme="minorHAnsi"/>
               </w:rPr>
-              <w:t xml:space="preserve">The driver fills the search filter </w:t>
-            </w:r>
-            <w:proofErr w:type="gramStart"/>
-            <w:r>
-              <w:rPr>
-                <w:rFonts w:cstheme="minorHAnsi"/>
-              </w:rPr>
-              <w:t>according to</w:t>
-            </w:r>
-            <w:proofErr w:type="gramEnd"/>
-            <w:r>
-              <w:rPr>
-                <w:rFonts w:cstheme="minorHAnsi"/>
-              </w:rPr>
-              <w:t xml:space="preserve"> places of interest or a specific address.</w:t>
+              <w:t>The driver fills the search filter according to places of interest or a specific address.</w:t>
             </w:r>
           </w:p>
           <w:p>
@@ -9666,21 +8980,7 @@
               <w:rPr>
                 <w:rFonts w:cstheme="minorHAnsi"/>
               </w:rPr>
-              <w:t xml:space="preserve">The driver selects a path </w:t>
-            </w:r>
-            <w:proofErr w:type="gramStart"/>
-            <w:r>
-              <w:rPr>
-                <w:rFonts w:cstheme="minorHAnsi"/>
-              </w:rPr>
-              <w:t>according to</w:t>
-            </w:r>
-            <w:proofErr w:type="gramEnd"/>
-            <w:r>
-              <w:rPr>
-                <w:rFonts w:cstheme="minorHAnsi"/>
-              </w:rPr>
-              <w:t xml:space="preserve"> his necessity.</w:t>
+              <w:t>The driver selects a path according to his necessity.</w:t>
             </w:r>
           </w:p>
         </w:tc>
@@ -9722,19 +9022,11 @@
                 <w:rFonts w:cstheme="minorHAnsi"/>
               </w:rPr>
             </w:pPr>
-            <w:proofErr w:type="spellStart"/>
-            <w:r>
-              <w:rPr>
-                <w:rFonts w:cstheme="minorHAnsi"/>
-              </w:rPr>
-              <w:t>PowerEnJoy</w:t>
-            </w:r>
-            <w:proofErr w:type="spellEnd"/>
-            <w:r>
-              <w:rPr>
-                <w:rFonts w:cstheme="minorHAnsi"/>
-              </w:rPr>
-              <w:t xml:space="preserve"> provides navigation tips to t</w:t>
+            <w:r>
+              <w:rPr>
+                <w:rFonts w:cstheme="minorHAnsi"/>
+              </w:rPr>
+              <w:t>PowerEnJoy provides navigation tips to t</w:t>
             </w:r>
             <w:r>
               <w:rPr>
@@ -9746,21 +9038,7 @@
               <w:rPr>
                 <w:rFonts w:cstheme="minorHAnsi"/>
               </w:rPr>
-              <w:t xml:space="preserve"> </w:t>
-            </w:r>
-            <w:proofErr w:type="gramStart"/>
-            <w:r>
-              <w:rPr>
-                <w:rFonts w:cstheme="minorHAnsi"/>
-              </w:rPr>
-              <w:t>in order to</w:t>
-            </w:r>
-            <w:proofErr w:type="gramEnd"/>
-            <w:r>
-              <w:rPr>
-                <w:rFonts w:cstheme="minorHAnsi"/>
-              </w:rPr>
-              <w:t xml:space="preserve"> reach the </w:t>
+              <w:t xml:space="preserve"> in order to reach the </w:t>
             </w:r>
             <w:r>
               <w:rPr>
@@ -10111,21 +9389,7 @@
               <w:rPr>
                 <w:rFonts w:cstheme="minorHAnsi"/>
               </w:rPr>
-              <w:t xml:space="preserve">The driver fills the search filter </w:t>
-            </w:r>
-            <w:proofErr w:type="gramStart"/>
-            <w:r>
-              <w:rPr>
-                <w:rFonts w:cstheme="minorHAnsi"/>
-              </w:rPr>
-              <w:t>according to</w:t>
-            </w:r>
-            <w:proofErr w:type="gramEnd"/>
-            <w:r>
-              <w:rPr>
-                <w:rFonts w:cstheme="minorHAnsi"/>
-              </w:rPr>
-              <w:t xml:space="preserve"> places of interest or specific address.</w:t>
+              <w:t>The driver fills the search filter according to places of interest or specific address.</w:t>
             </w:r>
           </w:p>
           <w:p>
@@ -10193,21 +9457,7 @@
               <w:rPr>
                 <w:rFonts w:cstheme="minorHAnsi"/>
               </w:rPr>
-              <w:t xml:space="preserve"> path </w:t>
-            </w:r>
-            <w:proofErr w:type="gramStart"/>
-            <w:r>
-              <w:rPr>
-                <w:rFonts w:cstheme="minorHAnsi"/>
-              </w:rPr>
-              <w:t>according to</w:t>
-            </w:r>
-            <w:proofErr w:type="gramEnd"/>
-            <w:r>
-              <w:rPr>
-                <w:rFonts w:cstheme="minorHAnsi"/>
-              </w:rPr>
-              <w:t xml:space="preserve"> his necessity.</w:t>
+              <w:t xml:space="preserve"> path according to his necessity.</w:t>
             </w:r>
           </w:p>
         </w:tc>
@@ -10249,33 +9499,11 @@
                 <w:rFonts w:cstheme="minorHAnsi"/>
               </w:rPr>
             </w:pPr>
-            <w:proofErr w:type="spellStart"/>
-            <w:r>
-              <w:rPr>
-                <w:rFonts w:cstheme="minorHAnsi"/>
-              </w:rPr>
-              <w:t>PowerEnJoy</w:t>
-            </w:r>
-            <w:proofErr w:type="spellEnd"/>
-            <w:r>
-              <w:rPr>
-                <w:rFonts w:cstheme="minorHAnsi"/>
-              </w:rPr>
-              <w:t xml:space="preserve"> provides navigation tips to the driver </w:t>
-            </w:r>
-            <w:proofErr w:type="gramStart"/>
-            <w:r>
-              <w:rPr>
-                <w:rFonts w:cstheme="minorHAnsi"/>
-              </w:rPr>
-              <w:t>in order to</w:t>
-            </w:r>
-            <w:proofErr w:type="gramEnd"/>
-            <w:r>
-              <w:rPr>
-                <w:rFonts w:cstheme="minorHAnsi"/>
-              </w:rPr>
-              <w:t xml:space="preserve"> reach the nearest special parking area</w:t>
+            <w:r>
+              <w:rPr>
+                <w:rFonts w:cstheme="minorHAnsi"/>
+              </w:rPr>
+              <w:t>PowerEnJoy provides navigation tips to the driver in order to reach the nearest special parking area</w:t>
             </w:r>
             <w:r>
               <w:rPr>
@@ -10398,19 +9626,11 @@
               </w:rPr>
               <w:t xml:space="preserve">(a) </w:t>
             </w:r>
-            <w:proofErr w:type="spellStart"/>
-            <w:r>
-              <w:rPr>
-                <w:rFonts w:cstheme="minorHAnsi"/>
-              </w:rPr>
-              <w:t>PowerEnJoy</w:t>
-            </w:r>
-            <w:proofErr w:type="spellEnd"/>
-            <w:r>
-              <w:rPr>
-                <w:rFonts w:cstheme="minorHAnsi"/>
-              </w:rPr>
-              <w:t xml:space="preserve"> will notify the driver about what happened. Then, it will evaluate another special parking area target.</w:t>
+            <w:r>
+              <w:rPr>
+                <w:rFonts w:cstheme="minorHAnsi"/>
+              </w:rPr>
+              <w:t>PowerEnJoy will notify the driver about what happened. Then, it will evaluate another special parking area target.</w:t>
             </w:r>
           </w:p>
         </w:tc>
@@ -10575,19 +9795,11 @@
                 <w:rFonts w:cstheme="minorHAnsi"/>
               </w:rPr>
             </w:pPr>
-            <w:proofErr w:type="spellStart"/>
-            <w:r>
-              <w:rPr>
-                <w:rFonts w:cstheme="minorHAnsi"/>
-              </w:rPr>
-              <w:t>PowerEnJoy</w:t>
-            </w:r>
-            <w:proofErr w:type="spellEnd"/>
-            <w:r>
-              <w:rPr>
-                <w:rFonts w:cstheme="minorHAnsi"/>
-              </w:rPr>
-              <w:t xml:space="preserve"> detects an almost empty</w:t>
+            <w:r>
+              <w:rPr>
+                <w:rFonts w:cstheme="minorHAnsi"/>
+              </w:rPr>
+              <w:t>PowerEnJoy detects an almost empty</w:t>
             </w:r>
             <w:r>
               <w:rPr>
@@ -10685,19 +9897,11 @@
                 <w:rFonts w:cstheme="minorHAnsi"/>
               </w:rPr>
             </w:pPr>
-            <w:proofErr w:type="spellStart"/>
-            <w:r>
-              <w:rPr>
-                <w:rFonts w:cstheme="minorHAnsi"/>
-              </w:rPr>
-              <w:t>PowerEnJoy</w:t>
-            </w:r>
-            <w:proofErr w:type="spellEnd"/>
-            <w:r>
-              <w:rPr>
-                <w:rFonts w:cstheme="minorHAnsi"/>
-              </w:rPr>
-              <w:t xml:space="preserve"> shows cars to be potentially low battery level.</w:t>
+            <w:r>
+              <w:rPr>
+                <w:rFonts w:cstheme="minorHAnsi"/>
+              </w:rPr>
+              <w:t>PowerEnJoy shows cars to be potentially low battery level.</w:t>
             </w:r>
           </w:p>
           <w:p>
@@ -10737,33 +9941,11 @@
                 <w:rFonts w:cstheme="minorHAnsi"/>
               </w:rPr>
             </w:pPr>
-            <w:proofErr w:type="spellStart"/>
-            <w:r>
-              <w:rPr>
-                <w:rFonts w:cstheme="minorHAnsi"/>
-              </w:rPr>
-              <w:t>PowerEnJoy</w:t>
-            </w:r>
-            <w:proofErr w:type="spellEnd"/>
-            <w:r>
-              <w:rPr>
-                <w:rFonts w:cstheme="minorHAnsi"/>
-              </w:rPr>
-              <w:t xml:space="preserve"> suggests a special parking area where to place the car </w:t>
-            </w:r>
-            <w:proofErr w:type="gramStart"/>
-            <w:r>
-              <w:rPr>
-                <w:rFonts w:cstheme="minorHAnsi"/>
-              </w:rPr>
-              <w:t>in order to</w:t>
-            </w:r>
-            <w:proofErr w:type="gramEnd"/>
-            <w:r>
-              <w:rPr>
-                <w:rFonts w:cstheme="minorHAnsi"/>
-              </w:rPr>
-              <w:t xml:space="preserve"> recharge the battery.</w:t>
+            <w:r>
+              <w:rPr>
+                <w:rFonts w:cstheme="minorHAnsi"/>
+              </w:rPr>
+              <w:t>PowerEnJoy suggests a special parking area where to place the car in order to recharge the battery.</w:t>
             </w:r>
           </w:p>
           <w:p>
@@ -10847,19 +10029,11 @@
                 <w:rFonts w:cstheme="minorHAnsi"/>
               </w:rPr>
             </w:pPr>
-            <w:proofErr w:type="spellStart"/>
-            <w:r>
-              <w:rPr>
-                <w:rFonts w:cstheme="minorHAnsi"/>
-              </w:rPr>
-              <w:t>PowerEnJoy</w:t>
-            </w:r>
-            <w:proofErr w:type="spellEnd"/>
-            <w:r>
-              <w:rPr>
-                <w:rFonts w:cstheme="minorHAnsi"/>
-              </w:rPr>
-              <w:t xml:space="preserve"> will restore car’s availability when a certain level of battery is reached.</w:t>
+            <w:r>
+              <w:rPr>
+                <w:rFonts w:cstheme="minorHAnsi"/>
+              </w:rPr>
+              <w:t>PowerEnJoy will restore car’s availability when a certain level of battery is reached.</w:t>
             </w:r>
           </w:p>
           <w:p>
@@ -11233,19 +10407,11 @@
                 <w:rFonts w:cstheme="minorHAnsi"/>
               </w:rPr>
             </w:pPr>
-            <w:proofErr w:type="spellStart"/>
-            <w:r>
-              <w:rPr>
-                <w:rFonts w:cstheme="minorHAnsi"/>
-              </w:rPr>
-              <w:t>PowerEnJoy</w:t>
-            </w:r>
-            <w:proofErr w:type="spellEnd"/>
-            <w:r>
-              <w:rPr>
-                <w:rFonts w:cstheme="minorHAnsi"/>
-              </w:rPr>
-              <w:t xml:space="preserve"> detects a non-uniform cars’ distribution and it notifies the operator.</w:t>
+            <w:r>
+              <w:rPr>
+                <w:rFonts w:cstheme="minorHAnsi"/>
+              </w:rPr>
+              <w:t>PowerEnJoy detects a non-uniform cars’ distribution and it notifies the operator.</w:t>
             </w:r>
           </w:p>
         </w:tc>
@@ -11337,19 +10503,11 @@
                 <w:rFonts w:cstheme="minorHAnsi"/>
               </w:rPr>
             </w:pPr>
-            <w:proofErr w:type="spellStart"/>
-            <w:r>
-              <w:rPr>
-                <w:rFonts w:cstheme="minorHAnsi"/>
-              </w:rPr>
-              <w:t>PowerEnJoy</w:t>
-            </w:r>
-            <w:proofErr w:type="spellEnd"/>
-            <w:r>
-              <w:rPr>
-                <w:rFonts w:cstheme="minorHAnsi"/>
-              </w:rPr>
-              <w:t xml:space="preserve"> shows cars to be potentially re-distributed.</w:t>
+            <w:r>
+              <w:rPr>
+                <w:rFonts w:cstheme="minorHAnsi"/>
+              </w:rPr>
+              <w:t>PowerEnJoy shows cars to be potentially re-distributed.</w:t>
             </w:r>
           </w:p>
           <w:p>
@@ -11389,19 +10547,11 @@
                 <w:rFonts w:cstheme="minorHAnsi"/>
               </w:rPr>
             </w:pPr>
-            <w:proofErr w:type="spellStart"/>
-            <w:r>
-              <w:rPr>
-                <w:rFonts w:cstheme="minorHAnsi"/>
-              </w:rPr>
-              <w:t>PowerEnJoy</w:t>
-            </w:r>
-            <w:proofErr w:type="spellEnd"/>
-            <w:r>
-              <w:rPr>
-                <w:rFonts w:cstheme="minorHAnsi"/>
-              </w:rPr>
-              <w:t xml:space="preserve"> suggests a safe parking area where</w:t>
+            <w:r>
+              <w:rPr>
+                <w:rFonts w:cstheme="minorHAnsi"/>
+              </w:rPr>
+              <w:t>PowerEnJoy suggests a safe parking area where</w:t>
             </w:r>
             <w:r>
               <w:rPr>
@@ -11644,21 +10794,7 @@
               <w:rPr>
                 <w:rFonts w:cstheme="minorHAnsi"/>
               </w:rPr>
-              <w:t xml:space="preserve">(a) </w:t>
-            </w:r>
-            <w:proofErr w:type="spellStart"/>
-            <w:r>
-              <w:rPr>
-                <w:rFonts w:cstheme="minorHAnsi"/>
-              </w:rPr>
-              <w:t>PowerEnJoy</w:t>
-            </w:r>
-            <w:proofErr w:type="spellEnd"/>
-            <w:r>
-              <w:rPr>
-                <w:rFonts w:cstheme="minorHAnsi"/>
-              </w:rPr>
-              <w:t xml:space="preserve"> warn</w:t>
+              <w:t>(a) PowerEnJoy warn</w:t>
             </w:r>
             <w:r>
               <w:rPr>
@@ -11920,19 +11056,11 @@
                 <w:rFonts w:cstheme="minorHAnsi"/>
               </w:rPr>
             </w:pPr>
-            <w:proofErr w:type="spellStart"/>
-            <w:r>
-              <w:rPr>
-                <w:rFonts w:cstheme="minorHAnsi"/>
-              </w:rPr>
-              <w:t>PowerEnJoy</w:t>
-            </w:r>
-            <w:proofErr w:type="spellEnd"/>
-            <w:r>
-              <w:rPr>
-                <w:rFonts w:cstheme="minorHAnsi"/>
-              </w:rPr>
-              <w:t xml:space="preserve"> provides a list of all special parking areas.</w:t>
+            <w:r>
+              <w:rPr>
+                <w:rFonts w:cstheme="minorHAnsi"/>
+              </w:rPr>
+              <w:t>PowerEnJoy provides a list of all special parking areas.</w:t>
             </w:r>
           </w:p>
         </w:tc>
@@ -12189,19 +11317,11 @@
                 <w:rFonts w:cstheme="minorHAnsi"/>
               </w:rPr>
             </w:pPr>
-            <w:proofErr w:type="spellStart"/>
-            <w:r>
-              <w:rPr>
-                <w:rFonts w:cstheme="minorHAnsi"/>
-              </w:rPr>
-              <w:t>PowerEnJoy</w:t>
-            </w:r>
-            <w:proofErr w:type="spellEnd"/>
-            <w:r>
-              <w:rPr>
-                <w:rFonts w:cstheme="minorHAnsi"/>
-              </w:rPr>
-              <w:t xml:space="preserve"> detects a technical issue</w:t>
+            <w:r>
+              <w:rPr>
+                <w:rFonts w:cstheme="minorHAnsi"/>
+              </w:rPr>
+              <w:t>PowerEnJoy detects a technical issue</w:t>
             </w:r>
             <w:r>
               <w:rPr>
@@ -12423,21 +11543,7 @@
               <w:rPr>
                 <w:rFonts w:cstheme="minorHAnsi"/>
               </w:rPr>
-              <w:t xml:space="preserve"> </w:t>
-            </w:r>
-            <w:proofErr w:type="gramStart"/>
-            <w:r>
-              <w:rPr>
-                <w:rFonts w:cstheme="minorHAnsi"/>
-              </w:rPr>
-              <w:t>according to</w:t>
-            </w:r>
-            <w:proofErr w:type="gramEnd"/>
-            <w:r>
-              <w:rPr>
-                <w:rFonts w:cstheme="minorHAnsi"/>
-              </w:rPr>
-              <w:t xml:space="preserve"> the issue relevance.</w:t>
+              <w:t xml:space="preserve"> according to the issue relevance.</w:t>
             </w:r>
           </w:p>
           <w:p>
@@ -12608,19 +11714,11 @@
                 <w:rFonts w:cstheme="minorHAnsi"/>
               </w:rPr>
             </w:pPr>
-            <w:proofErr w:type="gramStart"/>
-            <w:r>
-              <w:rPr>
-                <w:rFonts w:cstheme="minorHAnsi"/>
-              </w:rPr>
-              <w:t>Actually, the</w:t>
-            </w:r>
-            <w:proofErr w:type="gramEnd"/>
-            <w:r>
-              <w:rPr>
-                <w:rFonts w:cstheme="minorHAnsi"/>
-              </w:rPr>
-              <w:t xml:space="preserve"> technical issue is a minor issue.</w:t>
+            <w:r>
+              <w:rPr>
+                <w:rFonts w:cstheme="minorHAnsi"/>
+              </w:rPr>
+              <w:t>Actually, the technical issue is a minor issue.</w:t>
             </w:r>
           </w:p>
           <w:p>
@@ -12726,21 +11824,7 @@
               <w:rPr>
                 <w:rFonts w:cstheme="minorHAnsi"/>
               </w:rPr>
-              <w:t xml:space="preserve">(b), (c) If the operator does not consider that issue as a minor issue, then </w:t>
-            </w:r>
-            <w:proofErr w:type="spellStart"/>
-            <w:r>
-              <w:rPr>
-                <w:rFonts w:cstheme="minorHAnsi"/>
-              </w:rPr>
-              <w:t>PowerEnJoy</w:t>
-            </w:r>
-            <w:proofErr w:type="spellEnd"/>
-            <w:r>
-              <w:rPr>
-                <w:rFonts w:cstheme="minorHAnsi"/>
-              </w:rPr>
-              <w:t xml:space="preserve"> notifies the user/driver about </w:t>
+              <w:t xml:space="preserve">(b), (c) If the operator does not consider that issue as a minor issue, then PowerEnJoy notifies the user/driver about </w:t>
             </w:r>
             <w:r>
               <w:rPr>
@@ -13797,16 +12881,14 @@
         <w:rPr>
           <w:rFonts w:cstheme="minorHAnsi"/>
         </w:rPr>
-        <w:t xml:space="preserve">e user interface. </w:t>
-      </w:r>
-      <w:proofErr w:type="gramStart"/>
-      <w:r>
-        <w:rPr>
-          <w:rFonts w:cstheme="minorHAnsi"/>
-        </w:rPr>
-        <w:t>In particular</w:t>
-      </w:r>
-      <w:proofErr w:type="gramEnd"/>
+        <w:t>e user interface. In particular</w:t>
+      </w:r>
+      <w:r>
+        <w:rPr>
+          <w:rFonts w:cstheme="minorHAnsi"/>
+        </w:rPr>
+        <w:t>,</w:t>
+      </w:r>
       <w:r>
         <w:rPr>
           <w:rFonts w:cstheme="minorHAnsi"/>
@@ -13843,7 +12925,19 @@
         <w:rPr>
           <w:rFonts w:cstheme="minorHAnsi"/>
         </w:rPr>
-        <w:t>The login page should be intuitive, without any functionality but to sign in or create a new account. A “home” button is provided to go to the main page and surf the available cars (without login).</w:t>
+        <w:t>The login page should be intuitive, without any functionality but to sign in or create a new account. A</w:t>
+      </w:r>
+      <w:r>
+        <w:rPr>
+          <w:rFonts w:cstheme="minorHAnsi"/>
+        </w:rPr>
+        <w:t xml:space="preserve"> “home” button is provided to get</w:t>
+      </w:r>
+      <w:r>
+        <w:rPr>
+          <w:rFonts w:cstheme="minorHAnsi"/>
+        </w:rPr>
+        <w:t xml:space="preserve"> to the main page and surf the available cars (without login).</w:t>
       </w:r>
     </w:p>
     <w:p>
@@ -14018,8 +13112,16 @@
         <w:rPr>
           <w:rFonts w:cstheme="minorHAnsi"/>
         </w:rPr>
-        <w:t xml:space="preserve">The main page of the application. Through this page it is possible to search all the available cars in the selected zones. </w:t>
-      </w:r>
+        <w:t>The main page of the application. Through this page it is possible to search all the availa</w:t>
+      </w:r>
+      <w:r>
+        <w:rPr>
+          <w:rFonts w:cstheme="minorHAnsi"/>
+        </w:rPr>
+        <w:t>ble cars in the selected zones and, once a car is selected, to make a reservation for that car and start the navigation tool (powered by Google). The car doors unlock button is also in the main page, so that a user who gets to the car using the navigation tool can unlock the doors from the same page. Unlogged users can get to the main page, but all the buttons below the map will be unavailable.</w:t>
+      </w:r>
+      <w:bookmarkStart w:id="0" w:name="_GoBack"/>
+      <w:bookmarkEnd w:id="0"/>
     </w:p>
     <w:p>
       <w:pPr>
@@ -14102,8 +13204,12 @@
         </w:rPr>
         <w:t>The following picture represents the car screen after it has been unlocked through the personal password.</w:t>
       </w:r>
-      <w:bookmarkStart w:id="0" w:name="_GoBack"/>
-      <w:bookmarkEnd w:id="0"/>
+      <w:r>
+        <w:rPr>
+          <w:rFonts w:cstheme="minorHAnsi"/>
+        </w:rPr>
+        <w:t xml:space="preserve"> The navigation system is powered by Google Maps, so we will not go through its complete functionality.</w:t>
+      </w:r>
     </w:p>
     <w:p>
       <w:pPr>
@@ -14210,21 +13316,7 @@
         <w:rPr>
           <w:rFonts w:cstheme="minorHAnsi"/>
         </w:rPr>
-        <w:t xml:space="preserve">goals and requirements along with a </w:t>
-      </w:r>
-      <w:proofErr w:type="gramStart"/>
-      <w:r>
-        <w:rPr>
-          <w:rFonts w:cstheme="minorHAnsi"/>
-        </w:rPr>
-        <w:t>high level</w:t>
-      </w:r>
-      <w:proofErr w:type="gramEnd"/>
-      <w:r>
-        <w:rPr>
-          <w:rFonts w:cstheme="minorHAnsi"/>
-        </w:rPr>
-        <w:t xml:space="preserve"> description of the proposed system. Technical properties are described through use case diagrams, UML</w:t>
+        <w:t>goals and requirements along with a high level description of the proposed system. Technical properties are described through use case diagrams, UML</w:t>
       </w:r>
       <w:r>
         <w:rPr>
@@ -18086,7 +17178,7 @@
 </file>
 
 <file path=customXml/itemProps1.xml><?xml version="1.0" encoding="utf-8"?>
-<ds:datastoreItem xmlns:ds="http://schemas.openxmlformats.org/officeDocument/2006/customXml" ds:itemID="{B9F6D897-3AAD-4BB5-A4CB-B9C25B269238}">
+<ds:datastoreItem xmlns:ds="http://schemas.openxmlformats.org/officeDocument/2006/customXml" ds:itemID="{1EDE1023-74BE-45BA-96AC-3588AC5F787F}">
   <ds:schemaRefs>
     <ds:schemaRef ds:uri="http://schemas.openxmlformats.org/officeDocument/2006/bibliography"/>
   </ds:schemaRefs>

</xml_diff>

<commit_message>
class diagram and minor fixes
</commit_message>
<xml_diff>
--- a/Requirement analysis and specification document lobia.docx
+++ b/Requirement analysis and specification document lobia.docx
@@ -13120,8 +13120,6 @@
         </w:rPr>
         <w:t>ble cars in the selected zones and, once a car is selected, to make a reservation for that car and start the navigation tool (powered by Google). The car doors unlock button is also in the main page, so that a user who gets to the car using the navigation tool can unlock the doors from the same page. Unlogged users can get to the main page, but all the buttons below the map will be unavailable.</w:t>
       </w:r>
-      <w:bookmarkStart w:id="0" w:name="_GoBack"/>
-      <w:bookmarkEnd w:id="0"/>
     </w:p>
     <w:p>
       <w:pPr>
@@ -13366,6 +13364,12 @@
         </w:rPr>
         <w:t xml:space="preserve">Installation manual, </w:t>
       </w:r>
+      <w:r>
+        <w:rPr>
+          <w:rFonts w:cstheme="minorHAnsi"/>
+        </w:rPr>
+        <w:t>containing the instructions necessary for the deployment of the system</w:t>
+      </w:r>
     </w:p>
     <w:p>
       <w:pPr>
@@ -13384,6 +13388,24 @@
         </w:rPr>
         <w:t>User manual</w:t>
       </w:r>
+      <w:r>
+        <w:rPr>
+          <w:rFonts w:cstheme="minorHAnsi"/>
+        </w:rPr>
+        <w:t>, a complete descrip</w:t>
+      </w:r>
+      <w:r>
+        <w:rPr>
+          <w:rFonts w:cstheme="minorHAnsi"/>
+        </w:rPr>
+        <w:t xml:space="preserve">tion </w:t>
+      </w:r>
+      <w:r>
+        <w:rPr>
+          <w:rFonts w:cstheme="minorHAnsi"/>
+        </w:rPr>
+        <w:t>of the system from the point of view of the users</w:t>
+      </w:r>
     </w:p>
     <w:p>
       <w:pPr>
@@ -13402,6 +13424,18 @@
         </w:rPr>
         <w:t>Testing report</w:t>
       </w:r>
+      <w:r>
+        <w:rPr>
+          <w:rFonts w:cstheme="minorHAnsi"/>
+        </w:rPr>
+        <w:t>,</w:t>
+      </w:r>
+      <w:r>
+        <w:rPr>
+          <w:rFonts w:cstheme="minorHAnsi"/>
+        </w:rPr>
+        <w:t xml:space="preserve"> the description of the tests used to confirm the system’s reliability</w:t>
+      </w:r>
     </w:p>
     <w:p>
       <w:pPr>
@@ -13418,8 +13452,16 @@
         <w:rPr>
           <w:rFonts w:cstheme="minorHAnsi"/>
         </w:rPr>
-        <w:t>Project reporting</w:t>
-      </w:r>
+        <w:t xml:space="preserve">Project reporting, the result of analysis </w:t>
+      </w:r>
+      <w:r>
+        <w:rPr>
+          <w:rFonts w:cstheme="minorHAnsi"/>
+        </w:rPr>
+        <w:t>conducted during the development of the system</w:t>
+      </w:r>
+      <w:bookmarkStart w:id="0" w:name="_GoBack"/>
+      <w:bookmarkEnd w:id="0"/>
     </w:p>
     <w:sectPr>
       <w:pgSz w:w="12240" w:h="15840"/>
@@ -17178,7 +17220,7 @@
 </file>
 
 <file path=customXml/itemProps1.xml><?xml version="1.0" encoding="utf-8"?>
-<ds:datastoreItem xmlns:ds="http://schemas.openxmlformats.org/officeDocument/2006/customXml" ds:itemID="{1EDE1023-74BE-45BA-96AC-3588AC5F787F}">
+<ds:datastoreItem xmlns:ds="http://schemas.openxmlformats.org/officeDocument/2006/customXml" ds:itemID="{CB488ACD-0073-4260-9C57-B93FF7D1232C}">
   <ds:schemaRefs>
     <ds:schemaRef ds:uri="http://schemas.openxmlformats.org/officeDocument/2006/bibliography"/>
   </ds:schemaRefs>

</xml_diff>